<commit_message>
small change to readme, see last note!
</commit_message>
<xml_diff>
--- a/Synteny-Analysis-README.docx
+++ b/Synteny-Analysis-README.docx
@@ -10,32 +10,22 @@
           <w:szCs w:val="28"/>
         </w:rPr>
       </w:pPr>
-      <w:proofErr w:type="spellStart"/>
       <w:r>
         <w:rPr>
           <w:b/>
           <w:sz w:val="28"/>
           <w:szCs w:val="28"/>
         </w:rPr>
-        <w:t>Synteny</w:t>
-      </w:r>
-      <w:proofErr w:type="spellEnd"/>
-      <w:r>
+        <w:t>Synteny Analysis on Pairwise Comparisons</w:t>
+      </w:r>
+    </w:p>
+    <w:p>
+      <w:pPr>
         <w:rPr>
           <w:b/>
           <w:sz w:val="28"/>
           <w:szCs w:val="28"/>
         </w:rPr>
-        <w:t xml:space="preserve"> Analysis on Pairwise Comparisons</w:t>
-      </w:r>
-    </w:p>
-    <w:p>
-      <w:pPr>
-        <w:rPr>
-          <w:b/>
-          <w:sz w:val="28"/>
-          <w:szCs w:val="28"/>
-        </w:rPr>
       </w:pPr>
     </w:p>
     <w:p>
@@ -65,64 +55,7 @@
           <w:sz w:val="28"/>
           <w:szCs w:val="28"/>
         </w:rPr>
-        <w:t>SyntenyFinal.py/</w:t>
-      </w:r>
-      <w:proofErr w:type="spellStart"/>
-      <w:proofErr w:type="gramStart"/>
-      <w:r>
-        <w:rPr>
-          <w:sz w:val="28"/>
-          <w:szCs w:val="28"/>
-        </w:rPr>
-        <w:t>SyntenyStructure</w:t>
-      </w:r>
-      <w:proofErr w:type="spellEnd"/>
-      <w:r>
-        <w:rPr>
-          <w:sz w:val="28"/>
-          <w:szCs w:val="28"/>
-        </w:rPr>
-        <w:t>(</w:t>
-      </w:r>
-      <w:proofErr w:type="gramEnd"/>
-      <w:r>
-        <w:rPr>
-          <w:sz w:val="28"/>
-          <w:szCs w:val="28"/>
-        </w:rPr>
-        <w:t xml:space="preserve">function) generates </w:t>
-      </w:r>
-      <w:proofErr w:type="spellStart"/>
-      <w:r>
-        <w:rPr>
-          <w:sz w:val="28"/>
-          <w:szCs w:val="28"/>
-        </w:rPr>
-        <w:t>Fasta</w:t>
-      </w:r>
-      <w:proofErr w:type="spellEnd"/>
-      <w:r>
-        <w:rPr>
-          <w:sz w:val="28"/>
-          <w:szCs w:val="28"/>
-        </w:rPr>
-        <w:t xml:space="preserve"> files that essentially stitch together pairwise comparisons of </w:t>
-      </w:r>
-      <w:proofErr w:type="spellStart"/>
-      <w:r>
-        <w:rPr>
-          <w:sz w:val="28"/>
-          <w:szCs w:val="28"/>
-        </w:rPr>
-        <w:t>syntenic</w:t>
-      </w:r>
-      <w:proofErr w:type="spellEnd"/>
-      <w:r>
-        <w:rPr>
-          <w:sz w:val="28"/>
-          <w:szCs w:val="28"/>
-        </w:rPr>
-        <w:t xml:space="preserve"> sequences across multiple species/comparisons.</w:t>
+        <w:t>SyntenyFinal.py/SyntenyStructure(function) generates Fasta files that essentially stitch together pairwise comparisons of syntenic sequences across multiple species/comparisons.</w:t>
       </w:r>
       <w:r>
         <w:rPr>
@@ -236,69 +169,19 @@
           <w:szCs w:val="28"/>
         </w:rPr>
       </w:pPr>
-      <w:proofErr w:type="gramStart"/>
-      <w:r>
-        <w:rPr>
-          <w:sz w:val="28"/>
-          <w:szCs w:val="28"/>
-        </w:rPr>
-        <w:t>.</w:t>
-      </w:r>
-      <w:proofErr w:type="spellStart"/>
-      <w:r>
-        <w:rPr>
-          <w:sz w:val="28"/>
-          <w:szCs w:val="28"/>
-        </w:rPr>
-        <w:t>unout</w:t>
-      </w:r>
-      <w:proofErr w:type="spellEnd"/>
-      <w:proofErr w:type="gramEnd"/>
-      <w:r>
-        <w:rPr>
-          <w:sz w:val="28"/>
-          <w:szCs w:val="28"/>
-        </w:rPr>
-        <w:t xml:space="preserve"> files-</w:t>
-      </w:r>
-      <w:r>
-        <w:rPr>
-          <w:sz w:val="28"/>
-          <w:szCs w:val="28"/>
-        </w:rPr>
-        <w:t xml:space="preserve"> </w:t>
-      </w:r>
-      <w:proofErr w:type="spellStart"/>
-      <w:r>
-        <w:rPr>
-          <w:sz w:val="28"/>
-          <w:szCs w:val="28"/>
-        </w:rPr>
-        <w:t>unout</w:t>
-      </w:r>
-      <w:proofErr w:type="spellEnd"/>
-      <w:r>
-        <w:rPr>
-          <w:sz w:val="28"/>
-          <w:szCs w:val="28"/>
-        </w:rPr>
-        <w:t xml:space="preserve"> files describe a </w:t>
-      </w:r>
-      <w:proofErr w:type="spellStart"/>
-      <w:r>
-        <w:rPr>
-          <w:sz w:val="28"/>
-          <w:szCs w:val="28"/>
-        </w:rPr>
-        <w:t>synteny</w:t>
-      </w:r>
-      <w:proofErr w:type="spellEnd"/>
-      <w:r>
-        <w:rPr>
-          <w:sz w:val="28"/>
-          <w:szCs w:val="28"/>
-        </w:rPr>
-        <w:t xml:space="preserve"> between query and target species. Typical format looks like </w:t>
+      <w:r>
+        <w:rPr>
+          <w:sz w:val="28"/>
+          <w:szCs w:val="28"/>
+        </w:rPr>
+        <w:t>.unout files-</w:t>
+      </w:r>
+      <w:r>
+        <w:rPr>
+          <w:sz w:val="28"/>
+          <w:szCs w:val="28"/>
+        </w:rPr>
+        <w:t xml:space="preserve"> unout files describe a synteny between query and target species. Typical format looks like </w:t>
       </w:r>
     </w:p>
     <w:p>
@@ -377,39 +260,7 @@
           <w:sz w:val="28"/>
           <w:szCs w:val="28"/>
         </w:rPr>
-        <w:t xml:space="preserve">These files contain multiple headers. Each header specifies start/end genes for a </w:t>
-      </w:r>
-      <w:proofErr w:type="spellStart"/>
-      <w:r>
-        <w:rPr>
-          <w:sz w:val="28"/>
-          <w:szCs w:val="28"/>
-        </w:rPr>
-        <w:t>syntenic</w:t>
-      </w:r>
-      <w:proofErr w:type="spellEnd"/>
-      <w:r>
-        <w:rPr>
-          <w:sz w:val="28"/>
-          <w:szCs w:val="28"/>
-        </w:rPr>
-        <w:t xml:space="preserve"> sequence (</w:t>
-      </w:r>
-      <w:proofErr w:type="spellStart"/>
-      <w:r>
-        <w:rPr>
-          <w:sz w:val="28"/>
-          <w:szCs w:val="28"/>
-        </w:rPr>
-        <w:t>eg</w:t>
-      </w:r>
-      <w:proofErr w:type="spellEnd"/>
-      <w:r>
-        <w:rPr>
-          <w:sz w:val="28"/>
-          <w:szCs w:val="28"/>
-        </w:rPr>
-        <w:t xml:space="preserve">. </w:t>
+        <w:t xml:space="preserve">These files contain multiple headers. Each header specifies start/end genes for a syntenic sequence (eg. </w:t>
       </w:r>
       <w:r>
         <w:rPr>
@@ -437,55 +288,7 @@
           <w:sz w:val="28"/>
           <w:szCs w:val="28"/>
         </w:rPr>
-        <w:t xml:space="preserve">) for a particular chromosome of a species (in this case Chr05N). These start and end genes will be matched up with </w:t>
-      </w:r>
-      <w:proofErr w:type="spellStart"/>
-      <w:r>
-        <w:rPr>
-          <w:sz w:val="28"/>
-          <w:szCs w:val="28"/>
-        </w:rPr>
-        <w:t>geneIDs</w:t>
-      </w:r>
-      <w:proofErr w:type="spellEnd"/>
-      <w:r>
-        <w:rPr>
-          <w:sz w:val="28"/>
-          <w:szCs w:val="28"/>
-        </w:rPr>
-        <w:t>/names in the following lines (</w:t>
-      </w:r>
-      <w:proofErr w:type="spellStart"/>
-      <w:r>
-        <w:rPr>
-          <w:sz w:val="28"/>
-          <w:szCs w:val="28"/>
-        </w:rPr>
-        <w:t>eg</w:t>
-      </w:r>
-      <w:proofErr w:type="spellEnd"/>
-      <w:r>
-        <w:rPr>
-          <w:sz w:val="28"/>
-          <w:szCs w:val="28"/>
-        </w:rPr>
-        <w:t xml:space="preserve">. 3012974 corresponds to </w:t>
-      </w:r>
-      <w:proofErr w:type="spellStart"/>
-      <w:r>
-        <w:rPr>
-          <w:sz w:val="28"/>
-          <w:szCs w:val="28"/>
-        </w:rPr>
-        <w:t>geneID</w:t>
-      </w:r>
-      <w:proofErr w:type="spellEnd"/>
-      <w:r>
-        <w:rPr>
-          <w:sz w:val="28"/>
-          <w:szCs w:val="28"/>
-        </w:rPr>
-        <w:t xml:space="preserve"> </w:t>
+        <w:t xml:space="preserve">) for a particular chromosome of a species (in this case Chr05N). These start and end genes will be matched up with geneIDs/names in the following lines (eg. 3012974 corresponds to geneID </w:t>
       </w:r>
       <w:r>
         <w:rPr>
@@ -525,76 +328,19 @@
           <w:szCs w:val="28"/>
         </w:rPr>
       </w:pPr>
-      <w:proofErr w:type="gramStart"/>
-      <w:r>
-        <w:rPr>
-          <w:sz w:val="28"/>
-          <w:szCs w:val="28"/>
-        </w:rPr>
-        <w:t>.gff3</w:t>
-      </w:r>
-      <w:proofErr w:type="gramEnd"/>
-      <w:r>
-        <w:rPr>
-          <w:sz w:val="28"/>
-          <w:szCs w:val="28"/>
-        </w:rPr>
-        <w:t>/.</w:t>
-      </w:r>
-      <w:proofErr w:type="spellStart"/>
-      <w:r>
-        <w:rPr>
-          <w:sz w:val="28"/>
-          <w:szCs w:val="28"/>
-        </w:rPr>
-        <w:t>gff</w:t>
-      </w:r>
-      <w:proofErr w:type="spellEnd"/>
-      <w:r>
-        <w:rPr>
-          <w:sz w:val="28"/>
-          <w:szCs w:val="28"/>
-        </w:rPr>
-        <w:t xml:space="preserve"> files</w:t>
-      </w:r>
-      <w:r>
-        <w:rPr>
-          <w:sz w:val="28"/>
-          <w:szCs w:val="28"/>
-        </w:rPr>
-        <w:t xml:space="preserve">- The </w:t>
-      </w:r>
-      <w:proofErr w:type="spellStart"/>
-      <w:r>
-        <w:rPr>
-          <w:sz w:val="28"/>
-          <w:szCs w:val="28"/>
-        </w:rPr>
-        <w:t>gff</w:t>
-      </w:r>
-      <w:proofErr w:type="spellEnd"/>
-      <w:r>
-        <w:rPr>
-          <w:sz w:val="28"/>
-          <w:szCs w:val="28"/>
-        </w:rPr>
-        <w:t xml:space="preserve"> files match up gene ID’s to their corresponding coordinates/positions in a particular chromosome in the .</w:t>
-      </w:r>
-      <w:proofErr w:type="spellStart"/>
-      <w:r>
-        <w:rPr>
-          <w:sz w:val="28"/>
-          <w:szCs w:val="28"/>
-        </w:rPr>
-        <w:t>fa</w:t>
-      </w:r>
-      <w:proofErr w:type="spellEnd"/>
-      <w:r>
-        <w:rPr>
-          <w:sz w:val="28"/>
-          <w:szCs w:val="28"/>
-        </w:rPr>
-        <w:t xml:space="preserve"> genome file. Typical formatted as such:</w:t>
+      <w:r>
+        <w:rPr>
+          <w:sz w:val="28"/>
+          <w:szCs w:val="28"/>
+        </w:rPr>
+        <w:t>.gff3/.gff files</w:t>
+      </w:r>
+      <w:r>
+        <w:rPr>
+          <w:sz w:val="28"/>
+          <w:szCs w:val="28"/>
+        </w:rPr>
+        <w:t>- The gff files match up gene ID’s to their corresponding coordinates/positions in a particular chromosome in the .fa genome file. Typical formatted as such:</w:t>
       </w:r>
     </w:p>
     <w:p>
@@ -675,44 +421,19 @@
           <w:szCs w:val="28"/>
         </w:rPr>
       </w:pPr>
-      <w:proofErr w:type="gramStart"/>
-      <w:r>
-        <w:rPr>
-          <w:sz w:val="28"/>
-          <w:szCs w:val="28"/>
-        </w:rPr>
-        <w:t>.sort2</w:t>
-      </w:r>
-      <w:proofErr w:type="gramEnd"/>
-      <w:r>
-        <w:rPr>
-          <w:sz w:val="28"/>
-          <w:szCs w:val="28"/>
-        </w:rPr>
-        <w:t xml:space="preserve"> files</w:t>
-      </w:r>
-      <w:r>
-        <w:rPr>
-          <w:sz w:val="28"/>
-          <w:szCs w:val="28"/>
-        </w:rPr>
-        <w:t xml:space="preserve">- The </w:t>
-      </w:r>
-      <w:proofErr w:type="spellStart"/>
-      <w:r>
-        <w:rPr>
-          <w:sz w:val="28"/>
-          <w:szCs w:val="28"/>
-        </w:rPr>
-        <w:t>gff</w:t>
-      </w:r>
-      <w:proofErr w:type="spellEnd"/>
-      <w:r>
-        <w:rPr>
-          <w:sz w:val="28"/>
-          <w:szCs w:val="28"/>
-        </w:rPr>
-        <w:t xml:space="preserve"> files </w:t>
+      <w:r>
+        <w:rPr>
+          <w:sz w:val="28"/>
+          <w:szCs w:val="28"/>
+        </w:rPr>
+        <w:t>.sort2 files</w:t>
+      </w:r>
+      <w:r>
+        <w:rPr>
+          <w:sz w:val="28"/>
+          <w:szCs w:val="28"/>
+        </w:rPr>
+        <w:t xml:space="preserve">- The gff files </w:t>
       </w:r>
       <w:r>
         <w:rPr>
@@ -812,154 +533,45 @@
           <w:sz w:val="28"/>
           <w:szCs w:val="28"/>
         </w:rPr>
-        <w:t>This is a simplified version of the .</w:t>
-      </w:r>
-      <w:proofErr w:type="spellStart"/>
-      <w:r>
-        <w:rPr>
-          <w:sz w:val="28"/>
-          <w:szCs w:val="28"/>
-        </w:rPr>
-        <w:t>gff</w:t>
-      </w:r>
-      <w:proofErr w:type="spellEnd"/>
-      <w:r>
-        <w:rPr>
-          <w:sz w:val="28"/>
-          <w:szCs w:val="28"/>
-        </w:rPr>
-        <w:t xml:space="preserve"> file and is used for a fast and speedy final analysis. Each line is organized by </w:t>
-      </w:r>
-    </w:p>
-    <w:p>
-      <w:pPr>
-        <w:rPr>
-          <w:sz w:val="28"/>
-          <w:szCs w:val="28"/>
-        </w:rPr>
-      </w:pPr>
-      <w:proofErr w:type="spellStart"/>
-      <w:proofErr w:type="gramStart"/>
-      <w:r>
-        <w:rPr>
-          <w:sz w:val="28"/>
-          <w:szCs w:val="28"/>
-        </w:rPr>
-        <w:t>geneID</w:t>
-      </w:r>
-      <w:proofErr w:type="spellEnd"/>
-      <w:proofErr w:type="gramEnd"/>
-      <w:r>
-        <w:rPr>
-          <w:sz w:val="28"/>
-          <w:szCs w:val="28"/>
-        </w:rPr>
-        <w:t xml:space="preserve">   </w:t>
-      </w:r>
-      <w:proofErr w:type="spellStart"/>
-      <w:r>
-        <w:rPr>
-          <w:sz w:val="28"/>
-          <w:szCs w:val="28"/>
-        </w:rPr>
-        <w:t>ChromosomeName</w:t>
-      </w:r>
-      <w:proofErr w:type="spellEnd"/>
-      <w:r>
-        <w:rPr>
-          <w:sz w:val="28"/>
-          <w:szCs w:val="28"/>
-        </w:rPr>
-        <w:t xml:space="preserve">   </w:t>
-      </w:r>
-      <w:proofErr w:type="spellStart"/>
-      <w:r>
-        <w:rPr>
-          <w:sz w:val="28"/>
-          <w:szCs w:val="28"/>
-        </w:rPr>
-        <w:t>startCoordinate</w:t>
-      </w:r>
-      <w:proofErr w:type="spellEnd"/>
-      <w:r>
-        <w:rPr>
-          <w:sz w:val="28"/>
-          <w:szCs w:val="28"/>
-        </w:rPr>
-        <w:t xml:space="preserve">   </w:t>
-      </w:r>
-      <w:proofErr w:type="spellStart"/>
-      <w:r>
-        <w:rPr>
-          <w:sz w:val="28"/>
-          <w:szCs w:val="28"/>
-        </w:rPr>
-        <w:t>endCoordinate</w:t>
-      </w:r>
-      <w:proofErr w:type="spellEnd"/>
-      <w:r>
-        <w:rPr>
-          <w:sz w:val="28"/>
-          <w:szCs w:val="28"/>
-        </w:rPr>
-        <w:t xml:space="preserve"> of gene. The genes are referenced in the </w:t>
-      </w:r>
-      <w:proofErr w:type="spellStart"/>
-      <w:r>
-        <w:rPr>
-          <w:sz w:val="28"/>
-          <w:szCs w:val="28"/>
-        </w:rPr>
-        <w:t>unout</w:t>
-      </w:r>
-      <w:proofErr w:type="spellEnd"/>
-      <w:r>
-        <w:rPr>
-          <w:sz w:val="28"/>
-          <w:szCs w:val="28"/>
-        </w:rPr>
-        <w:t xml:space="preserve"> file and found in the sort2 files during the analysis. More info on sort2 to come…</w:t>
-      </w:r>
-    </w:p>
-    <w:p>
-      <w:pPr>
-        <w:rPr>
-          <w:sz w:val="28"/>
-          <w:szCs w:val="28"/>
-        </w:rPr>
-      </w:pPr>
-    </w:p>
-    <w:p>
-      <w:pPr>
-        <w:rPr>
-          <w:sz w:val="28"/>
-          <w:szCs w:val="28"/>
-        </w:rPr>
-      </w:pPr>
-      <w:proofErr w:type="gramStart"/>
-      <w:r>
-        <w:rPr>
-          <w:sz w:val="28"/>
-          <w:szCs w:val="28"/>
-        </w:rPr>
-        <w:t>.</w:t>
-      </w:r>
-      <w:proofErr w:type="spellStart"/>
-      <w:r>
-        <w:rPr>
-          <w:sz w:val="28"/>
-          <w:szCs w:val="28"/>
-        </w:rPr>
-        <w:t>fa</w:t>
-      </w:r>
-      <w:proofErr w:type="spellEnd"/>
-      <w:proofErr w:type="gramEnd"/>
-      <w:r>
-        <w:rPr>
-          <w:sz w:val="28"/>
-          <w:szCs w:val="28"/>
-        </w:rPr>
-        <w:t xml:space="preserve"> files</w:t>
+        <w:t xml:space="preserve">This is a simplified version of the .gff file and is used for a fast and speedy final analysis. Each line is organized by </w:t>
+      </w:r>
+    </w:p>
+    <w:p>
+      <w:pPr>
+        <w:rPr>
+          <w:sz w:val="28"/>
+          <w:szCs w:val="28"/>
+        </w:rPr>
+      </w:pPr>
+      <w:r>
+        <w:rPr>
+          <w:sz w:val="28"/>
+          <w:szCs w:val="28"/>
+        </w:rPr>
+        <w:t>geneID   ChromosomeName   startCoordinate   endCoordinate of gene. The genes are referenced in the unout file and found in the sort2 files during the analysis. More info on sort2 to come…</w:t>
+      </w:r>
+    </w:p>
+    <w:p>
+      <w:pPr>
+        <w:rPr>
+          <w:sz w:val="28"/>
+          <w:szCs w:val="28"/>
+        </w:rPr>
+      </w:pPr>
+    </w:p>
+    <w:p>
+      <w:pPr>
+        <w:rPr>
+          <w:sz w:val="28"/>
+          <w:szCs w:val="28"/>
+        </w:rPr>
+      </w:pPr>
+      <w:r>
+        <w:rPr>
+          <w:sz w:val="28"/>
+          <w:szCs w:val="28"/>
+        </w:rPr>
+        <w:t>.fa files</w:t>
       </w:r>
       <w:r>
         <w:rPr>
@@ -1044,87 +656,30 @@
           <w:sz w:val="28"/>
           <w:szCs w:val="28"/>
         </w:rPr>
-        <w:t xml:space="preserve">These files will be turned into python </w:t>
-      </w:r>
-      <w:proofErr w:type="spellStart"/>
-      <w:r>
-        <w:rPr>
-          <w:sz w:val="28"/>
-          <w:szCs w:val="28"/>
-        </w:rPr>
-        <w:t>Fasta</w:t>
-      </w:r>
-      <w:proofErr w:type="spellEnd"/>
-      <w:r>
-        <w:rPr>
-          <w:sz w:val="28"/>
-          <w:szCs w:val="28"/>
-        </w:rPr>
-        <w:t xml:space="preserve"> objects during the analysis and their </w:t>
-      </w:r>
-      <w:proofErr w:type="spellStart"/>
-      <w:r>
-        <w:rPr>
-          <w:sz w:val="28"/>
-          <w:szCs w:val="28"/>
-        </w:rPr>
-        <w:t>syntenic</w:t>
-      </w:r>
-      <w:proofErr w:type="spellEnd"/>
-      <w:r>
-        <w:rPr>
-          <w:sz w:val="28"/>
-          <w:szCs w:val="28"/>
-        </w:rPr>
-        <w:t xml:space="preserve"> sequences will be exported into another </w:t>
-      </w:r>
-      <w:proofErr w:type="spellStart"/>
-      <w:r>
-        <w:rPr>
-          <w:sz w:val="28"/>
-          <w:szCs w:val="28"/>
-        </w:rPr>
-        <w:t>fasta</w:t>
-      </w:r>
-      <w:proofErr w:type="spellEnd"/>
-      <w:r>
-        <w:rPr>
-          <w:sz w:val="28"/>
-          <w:szCs w:val="28"/>
-        </w:rPr>
-        <w:t xml:space="preserve"> file</w:t>
-      </w:r>
-    </w:p>
-    <w:p>
-      <w:pPr>
-        <w:rPr>
-          <w:sz w:val="28"/>
-          <w:szCs w:val="28"/>
-        </w:rPr>
-      </w:pPr>
-    </w:p>
-    <w:p>
-      <w:pPr>
-        <w:rPr>
-          <w:sz w:val="28"/>
-          <w:szCs w:val="28"/>
-        </w:rPr>
-      </w:pPr>
-      <w:proofErr w:type="gramStart"/>
-      <w:r>
-        <w:rPr>
-          <w:sz w:val="28"/>
-          <w:szCs w:val="28"/>
-        </w:rPr>
-        <w:t>configuration</w:t>
-      </w:r>
-      <w:proofErr w:type="gramEnd"/>
-      <w:r>
-        <w:rPr>
-          <w:sz w:val="28"/>
-          <w:szCs w:val="28"/>
-        </w:rPr>
-        <w:t xml:space="preserve"> text .txt file</w:t>
+        <w:t>These files will be turned into python Fasta objects during the analysis and their syntenic sequences will be exported into another fasta file</w:t>
+      </w:r>
+    </w:p>
+    <w:p>
+      <w:pPr>
+        <w:rPr>
+          <w:sz w:val="28"/>
+          <w:szCs w:val="28"/>
+        </w:rPr>
+      </w:pPr>
+    </w:p>
+    <w:p>
+      <w:pPr>
+        <w:rPr>
+          <w:sz w:val="28"/>
+          <w:szCs w:val="28"/>
+        </w:rPr>
+      </w:pPr>
+      <w:r>
+        <w:rPr>
+          <w:sz w:val="28"/>
+          <w:szCs w:val="28"/>
+        </w:rPr>
+        <w:t>configuration text .txt file</w:t>
       </w:r>
       <w:r>
         <w:rPr>
@@ -1145,23 +700,7 @@
           <w:sz w:val="28"/>
           <w:szCs w:val="28"/>
         </w:rPr>
-        <w:t xml:space="preserve">.txt and if you wish to have a different file name, please edit it within the python script for </w:t>
-      </w:r>
-      <w:proofErr w:type="spellStart"/>
-      <w:r>
-        <w:rPr>
-          <w:sz w:val="28"/>
-          <w:szCs w:val="28"/>
-        </w:rPr>
-        <w:t>syntenyFinal</w:t>
-      </w:r>
-      <w:proofErr w:type="spellEnd"/>
-      <w:r>
-        <w:rPr>
-          <w:sz w:val="28"/>
-          <w:szCs w:val="28"/>
-        </w:rPr>
-        <w:t>.</w:t>
+        <w:t>.txt and if you wish to have a different file name, please edit it within the python script for syntenyFinal.</w:t>
       </w:r>
     </w:p>
     <w:p>
@@ -1256,95 +795,45 @@
           <w:sz w:val="28"/>
           <w:szCs w:val="28"/>
         </w:rPr>
-        <w:t xml:space="preserve">More info on setting up </w:t>
-      </w:r>
-      <w:proofErr w:type="spellStart"/>
-      <w:r>
-        <w:rPr>
-          <w:sz w:val="28"/>
-          <w:szCs w:val="28"/>
-        </w:rPr>
-        <w:t>config</w:t>
-      </w:r>
-      <w:proofErr w:type="spellEnd"/>
-      <w:r>
-        <w:rPr>
-          <w:sz w:val="28"/>
-          <w:szCs w:val="28"/>
-        </w:rPr>
-        <w:t xml:space="preserve"> file to come…</w:t>
-      </w:r>
-    </w:p>
-    <w:p>
-      <w:pPr>
-        <w:rPr>
-          <w:sz w:val="28"/>
-          <w:szCs w:val="28"/>
-        </w:rPr>
-      </w:pPr>
-    </w:p>
-    <w:p>
-      <w:pPr>
-        <w:rPr>
-          <w:sz w:val="28"/>
-          <w:szCs w:val="28"/>
-        </w:rPr>
-      </w:pPr>
-      <w:proofErr w:type="gramStart"/>
-      <w:r>
-        <w:rPr>
-          <w:sz w:val="28"/>
-          <w:szCs w:val="28"/>
-        </w:rPr>
-        <w:t>.</w:t>
-      </w:r>
-      <w:proofErr w:type="spellStart"/>
-      <w:r>
-        <w:rPr>
-          <w:sz w:val="28"/>
-          <w:szCs w:val="28"/>
-        </w:rPr>
-        <w:t>py</w:t>
-      </w:r>
-      <w:proofErr w:type="spellEnd"/>
-      <w:proofErr w:type="gramEnd"/>
-      <w:r>
-        <w:rPr>
-          <w:sz w:val="28"/>
-          <w:szCs w:val="28"/>
-        </w:rPr>
-        <w:t xml:space="preserve">- Run 2 scripts on python 2.7 to set up analysis. </w:t>
-      </w:r>
-    </w:p>
-    <w:p>
-      <w:pPr>
-        <w:rPr>
-          <w:sz w:val="28"/>
-          <w:szCs w:val="28"/>
-        </w:rPr>
-      </w:pPr>
-      <w:r>
-        <w:rPr>
-          <w:sz w:val="28"/>
-          <w:szCs w:val="28"/>
-        </w:rPr>
-        <w:t xml:space="preserve">Scripts are </w:t>
-      </w:r>
-      <w:proofErr w:type="spellStart"/>
-      <w:r>
-        <w:rPr>
-          <w:sz w:val="28"/>
-          <w:szCs w:val="28"/>
-        </w:rPr>
-        <w:t>syntenyFinal</w:t>
-      </w:r>
-      <w:proofErr w:type="spellEnd"/>
-      <w:r>
-        <w:rPr>
-          <w:sz w:val="28"/>
-          <w:szCs w:val="28"/>
-        </w:rPr>
-        <w:t xml:space="preserve"> and gff2sort.</w:t>
+        <w:t>More info on setting up config file to come…</w:t>
+      </w:r>
+    </w:p>
+    <w:p>
+      <w:pPr>
+        <w:rPr>
+          <w:sz w:val="28"/>
+          <w:szCs w:val="28"/>
+        </w:rPr>
+      </w:pPr>
+    </w:p>
+    <w:p>
+      <w:pPr>
+        <w:rPr>
+          <w:sz w:val="28"/>
+          <w:szCs w:val="28"/>
+        </w:rPr>
+      </w:pPr>
+      <w:r>
+        <w:rPr>
+          <w:sz w:val="28"/>
+          <w:szCs w:val="28"/>
+        </w:rPr>
+        <w:t xml:space="preserve">.py- Run 2 scripts on python 2.7 to set up analysis. </w:t>
+      </w:r>
+    </w:p>
+    <w:p>
+      <w:pPr>
+        <w:rPr>
+          <w:sz w:val="28"/>
+          <w:szCs w:val="28"/>
+        </w:rPr>
+      </w:pPr>
+      <w:r>
+        <w:rPr>
+          <w:sz w:val="28"/>
+          <w:szCs w:val="28"/>
+        </w:rPr>
+        <w:t>Scripts are syntenyFinal and gff2sort.</w:t>
       </w:r>
     </w:p>
     <w:p>
@@ -1411,69 +900,19 @@
           <w:szCs w:val="28"/>
         </w:rPr>
       </w:pPr>
-      <w:proofErr w:type="gramStart"/>
-      <w:r>
-        <w:rPr>
-          <w:sz w:val="28"/>
-          <w:szCs w:val="28"/>
-        </w:rPr>
-        <w:t>.</w:t>
-      </w:r>
-      <w:proofErr w:type="spellStart"/>
-      <w:r>
-        <w:rPr>
-          <w:sz w:val="28"/>
-          <w:szCs w:val="28"/>
-        </w:rPr>
-        <w:t>fasta</w:t>
-      </w:r>
-      <w:proofErr w:type="spellEnd"/>
-      <w:proofErr w:type="gramEnd"/>
-      <w:r>
-        <w:rPr>
-          <w:sz w:val="28"/>
-          <w:szCs w:val="28"/>
-        </w:rPr>
-        <w:t>-</w:t>
-      </w:r>
-      <w:r>
-        <w:rPr>
-          <w:sz w:val="28"/>
-          <w:szCs w:val="28"/>
-        </w:rPr>
-        <w:t xml:space="preserve"> Similar to .</w:t>
-      </w:r>
-      <w:proofErr w:type="spellStart"/>
-      <w:r>
-        <w:rPr>
-          <w:sz w:val="28"/>
-          <w:szCs w:val="28"/>
-        </w:rPr>
-        <w:t>fa</w:t>
-      </w:r>
-      <w:proofErr w:type="spellEnd"/>
-      <w:r>
-        <w:rPr>
-          <w:sz w:val="28"/>
-          <w:szCs w:val="28"/>
-        </w:rPr>
-        <w:t xml:space="preserve">, but these are exported </w:t>
-      </w:r>
-      <w:proofErr w:type="spellStart"/>
-      <w:r>
-        <w:rPr>
-          <w:sz w:val="28"/>
-          <w:szCs w:val="28"/>
-        </w:rPr>
-        <w:t>syntenic</w:t>
-      </w:r>
-      <w:proofErr w:type="spellEnd"/>
-      <w:r>
-        <w:rPr>
-          <w:sz w:val="28"/>
-          <w:szCs w:val="28"/>
-        </w:rPr>
-        <w:t xml:space="preserve"> sequences. These will be run through a Multiple Sequence Aligner for final analysis. </w:t>
+      <w:r>
+        <w:rPr>
+          <w:sz w:val="28"/>
+          <w:szCs w:val="28"/>
+        </w:rPr>
+        <w:t>.fasta-</w:t>
+      </w:r>
+      <w:r>
+        <w:rPr>
+          <w:sz w:val="28"/>
+          <w:szCs w:val="28"/>
+        </w:rPr>
+        <w:t xml:space="preserve"> Similar to .fa, but these are exported syntenic sequences. These will be run through a Multiple Sequence Aligner for final analysis. </w:t>
       </w:r>
       <w:r>
         <w:rPr>
@@ -1553,277 +992,154 @@
           <w:szCs w:val="28"/>
         </w:rPr>
       </w:pPr>
-      <w:proofErr w:type="spellStart"/>
-      <w:r>
-        <w:rPr>
-          <w:sz w:val="28"/>
-          <w:szCs w:val="28"/>
-        </w:rPr>
-        <w:t>SpeciesName</w:t>
-      </w:r>
-      <w:proofErr w:type="spellEnd"/>
-      <w:r>
-        <w:rPr>
-          <w:sz w:val="28"/>
-          <w:szCs w:val="28"/>
-        </w:rPr>
-        <w:t xml:space="preserve">   Chromosome   </w:t>
-      </w:r>
-      <w:proofErr w:type="spellStart"/>
-      <w:r>
-        <w:rPr>
-          <w:sz w:val="28"/>
-          <w:szCs w:val="28"/>
-        </w:rPr>
-        <w:t>Start_Coordinate</w:t>
-      </w:r>
-      <w:proofErr w:type="spellEnd"/>
-      <w:r>
-        <w:rPr>
-          <w:sz w:val="28"/>
-          <w:szCs w:val="28"/>
-        </w:rPr>
-        <w:t xml:space="preserve">   </w:t>
-      </w:r>
-      <w:proofErr w:type="spellStart"/>
-      <w:r>
-        <w:rPr>
-          <w:sz w:val="28"/>
-          <w:szCs w:val="28"/>
-        </w:rPr>
-        <w:t>EndCoord</w:t>
-      </w:r>
-      <w:proofErr w:type="spellEnd"/>
-    </w:p>
-    <w:p>
-      <w:pPr>
-        <w:rPr>
-          <w:sz w:val="28"/>
-          <w:szCs w:val="28"/>
-        </w:rPr>
-      </w:pPr>
-      <w:r>
-        <w:rPr>
-          <w:sz w:val="28"/>
-          <w:szCs w:val="28"/>
-        </w:rPr>
-        <w:t xml:space="preserve">Followed by the actual </w:t>
-      </w:r>
-      <w:proofErr w:type="spellStart"/>
-      <w:r>
-        <w:rPr>
-          <w:sz w:val="28"/>
-          <w:szCs w:val="28"/>
-        </w:rPr>
-        <w:t>syntenic</w:t>
-      </w:r>
-      <w:proofErr w:type="spellEnd"/>
-      <w:r>
-        <w:rPr>
-          <w:sz w:val="28"/>
-          <w:szCs w:val="28"/>
-        </w:rPr>
-        <w:t xml:space="preserve"> sequence itself. Each </w:t>
-      </w:r>
-      <w:proofErr w:type="spellStart"/>
-      <w:r>
-        <w:rPr>
-          <w:sz w:val="28"/>
-          <w:szCs w:val="28"/>
-        </w:rPr>
-        <w:t>fasta</w:t>
-      </w:r>
-      <w:proofErr w:type="spellEnd"/>
-      <w:r>
-        <w:rPr>
-          <w:sz w:val="28"/>
-          <w:szCs w:val="28"/>
-        </w:rPr>
-        <w:t xml:space="preserve"> file contains similar </w:t>
-      </w:r>
-      <w:proofErr w:type="spellStart"/>
-      <w:r>
-        <w:rPr>
-          <w:sz w:val="28"/>
-          <w:szCs w:val="28"/>
-        </w:rPr>
-        <w:t>syntenic</w:t>
-      </w:r>
-      <w:proofErr w:type="spellEnd"/>
-      <w:r>
-        <w:rPr>
-          <w:sz w:val="28"/>
-          <w:szCs w:val="28"/>
-        </w:rPr>
-        <w:t xml:space="preserve"> sequences from many different species. Each file specifies one particular “type” of </w:t>
-      </w:r>
-      <w:proofErr w:type="spellStart"/>
-      <w:r>
-        <w:rPr>
-          <w:sz w:val="28"/>
-          <w:szCs w:val="28"/>
-        </w:rPr>
-        <w:t>synteny</w:t>
-      </w:r>
-      <w:proofErr w:type="spellEnd"/>
-      <w:r>
-        <w:rPr>
-          <w:sz w:val="28"/>
-          <w:szCs w:val="28"/>
-        </w:rPr>
-        <w:t>, and the pairwise comparisons are combined to form these files…</w:t>
-      </w:r>
-    </w:p>
-    <w:p>
-      <w:pPr>
-        <w:rPr>
-          <w:sz w:val="28"/>
-          <w:szCs w:val="28"/>
-        </w:rPr>
-      </w:pPr>
-    </w:p>
-    <w:p>
-      <w:pPr>
-        <w:rPr>
-          <w:sz w:val="28"/>
-          <w:szCs w:val="28"/>
-        </w:rPr>
-      </w:pPr>
-    </w:p>
-    <w:p>
-      <w:pPr>
-        <w:rPr>
-          <w:sz w:val="28"/>
-          <w:szCs w:val="28"/>
-        </w:rPr>
-      </w:pPr>
-    </w:p>
-    <w:p>
-      <w:pPr>
-        <w:rPr>
-          <w:sz w:val="28"/>
-          <w:szCs w:val="28"/>
-        </w:rPr>
-      </w:pPr>
-    </w:p>
-    <w:p>
-      <w:pPr>
-        <w:rPr>
-          <w:sz w:val="28"/>
-          <w:szCs w:val="28"/>
-        </w:rPr>
-      </w:pPr>
-    </w:p>
-    <w:p>
-      <w:pPr>
-        <w:rPr>
-          <w:sz w:val="28"/>
-          <w:szCs w:val="28"/>
-        </w:rPr>
-      </w:pPr>
-    </w:p>
-    <w:p>
-      <w:pPr>
-        <w:rPr>
-          <w:sz w:val="28"/>
-          <w:szCs w:val="28"/>
-        </w:rPr>
-      </w:pPr>
-    </w:p>
-    <w:p>
-      <w:pPr>
-        <w:rPr>
-          <w:sz w:val="28"/>
-          <w:szCs w:val="28"/>
-        </w:rPr>
-      </w:pPr>
-    </w:p>
-    <w:p>
-      <w:pPr>
-        <w:rPr>
-          <w:sz w:val="28"/>
-          <w:szCs w:val="28"/>
-        </w:rPr>
-      </w:pPr>
-    </w:p>
-    <w:p>
-      <w:pPr>
-        <w:rPr>
-          <w:sz w:val="28"/>
-          <w:szCs w:val="28"/>
-        </w:rPr>
-      </w:pPr>
-    </w:p>
-    <w:p>
-      <w:pPr>
-        <w:rPr>
-          <w:sz w:val="28"/>
-          <w:szCs w:val="28"/>
-        </w:rPr>
-      </w:pPr>
-    </w:p>
-    <w:p>
-      <w:pPr>
-        <w:rPr>
-          <w:sz w:val="28"/>
-          <w:szCs w:val="28"/>
-        </w:rPr>
-      </w:pPr>
-    </w:p>
-    <w:p>
-      <w:pPr>
-        <w:rPr>
-          <w:sz w:val="28"/>
-          <w:szCs w:val="28"/>
-        </w:rPr>
-      </w:pPr>
-    </w:p>
-    <w:p>
-      <w:pPr>
-        <w:rPr>
-          <w:sz w:val="28"/>
-          <w:szCs w:val="28"/>
-        </w:rPr>
-      </w:pPr>
-    </w:p>
-    <w:p>
-      <w:pPr>
-        <w:rPr>
-          <w:sz w:val="28"/>
-          <w:szCs w:val="28"/>
-        </w:rPr>
-      </w:pPr>
-      <w:proofErr w:type="gramStart"/>
-      <w:r>
-        <w:rPr>
-          <w:sz w:val="28"/>
-          <w:szCs w:val="28"/>
-        </w:rPr>
-        <w:t>.bed</w:t>
-      </w:r>
-      <w:proofErr w:type="gramEnd"/>
-      <w:r>
-        <w:rPr>
-          <w:sz w:val="28"/>
-          <w:szCs w:val="28"/>
-        </w:rPr>
-        <w:t xml:space="preserve">- See </w:t>
-      </w:r>
-      <w:proofErr w:type="spellStart"/>
-      <w:r>
-        <w:rPr>
-          <w:sz w:val="28"/>
-          <w:szCs w:val="28"/>
-        </w:rPr>
-        <w:t>Bedtools</w:t>
-      </w:r>
-      <w:proofErr w:type="spellEnd"/>
-      <w:r>
-        <w:rPr>
-          <w:sz w:val="28"/>
-          <w:szCs w:val="28"/>
-        </w:rPr>
-        <w:t xml:space="preserve"> for more info on how it works. </w:t>
+      <w:r>
+        <w:rPr>
+          <w:sz w:val="28"/>
+          <w:szCs w:val="28"/>
+        </w:rPr>
+        <w:t>SpeciesName   Chromosome   Start_Coordinate   EndCoord</w:t>
+      </w:r>
+    </w:p>
+    <w:p>
+      <w:pPr>
+        <w:rPr>
+          <w:sz w:val="28"/>
+          <w:szCs w:val="28"/>
+        </w:rPr>
+      </w:pPr>
+      <w:r>
+        <w:rPr>
+          <w:sz w:val="28"/>
+          <w:szCs w:val="28"/>
+        </w:rPr>
+        <w:t>Followed by the actual syntenic sequence itself. Each fasta file contains similar syntenic sequences from many different species. Each file specifies one particular “type” of synteny, and the pairwise comparisons are combined to form these files…</w:t>
+      </w:r>
+    </w:p>
+    <w:p>
+      <w:pPr>
+        <w:rPr>
+          <w:sz w:val="28"/>
+          <w:szCs w:val="28"/>
+        </w:rPr>
+      </w:pPr>
+    </w:p>
+    <w:p>
+      <w:pPr>
+        <w:rPr>
+          <w:sz w:val="28"/>
+          <w:szCs w:val="28"/>
+        </w:rPr>
+      </w:pPr>
+    </w:p>
+    <w:p>
+      <w:pPr>
+        <w:rPr>
+          <w:sz w:val="28"/>
+          <w:szCs w:val="28"/>
+        </w:rPr>
+      </w:pPr>
+    </w:p>
+    <w:p>
+      <w:pPr>
+        <w:rPr>
+          <w:sz w:val="28"/>
+          <w:szCs w:val="28"/>
+        </w:rPr>
+      </w:pPr>
+    </w:p>
+    <w:p>
+      <w:pPr>
+        <w:rPr>
+          <w:sz w:val="28"/>
+          <w:szCs w:val="28"/>
+        </w:rPr>
+      </w:pPr>
+    </w:p>
+    <w:p>
+      <w:pPr>
+        <w:rPr>
+          <w:sz w:val="28"/>
+          <w:szCs w:val="28"/>
+        </w:rPr>
+      </w:pPr>
+    </w:p>
+    <w:p>
+      <w:pPr>
+        <w:rPr>
+          <w:sz w:val="28"/>
+          <w:szCs w:val="28"/>
+        </w:rPr>
+      </w:pPr>
+    </w:p>
+    <w:p>
+      <w:pPr>
+        <w:rPr>
+          <w:sz w:val="28"/>
+          <w:szCs w:val="28"/>
+        </w:rPr>
+      </w:pPr>
+    </w:p>
+    <w:p>
+      <w:pPr>
+        <w:rPr>
+          <w:sz w:val="28"/>
+          <w:szCs w:val="28"/>
+        </w:rPr>
+      </w:pPr>
+    </w:p>
+    <w:p>
+      <w:pPr>
+        <w:rPr>
+          <w:sz w:val="28"/>
+          <w:szCs w:val="28"/>
+        </w:rPr>
+      </w:pPr>
+    </w:p>
+    <w:p>
+      <w:pPr>
+        <w:rPr>
+          <w:sz w:val="28"/>
+          <w:szCs w:val="28"/>
+        </w:rPr>
+      </w:pPr>
+    </w:p>
+    <w:p>
+      <w:pPr>
+        <w:rPr>
+          <w:sz w:val="28"/>
+          <w:szCs w:val="28"/>
+        </w:rPr>
+      </w:pPr>
+    </w:p>
+    <w:p>
+      <w:pPr>
+        <w:rPr>
+          <w:sz w:val="28"/>
+          <w:szCs w:val="28"/>
+        </w:rPr>
+      </w:pPr>
+    </w:p>
+    <w:p>
+      <w:pPr>
+        <w:rPr>
+          <w:sz w:val="28"/>
+          <w:szCs w:val="28"/>
+        </w:rPr>
+      </w:pPr>
+    </w:p>
+    <w:p>
+      <w:pPr>
+        <w:rPr>
+          <w:sz w:val="28"/>
+          <w:szCs w:val="28"/>
+        </w:rPr>
+      </w:pPr>
+      <w:r>
+        <w:rPr>
+          <w:sz w:val="28"/>
+          <w:szCs w:val="28"/>
+        </w:rPr>
+        <w:t xml:space="preserve">.bed- See Bedtools for more info on how it works. </w:t>
       </w:r>
       <w:hyperlink r:id="rId13" w:history="1">
         <w:r>
@@ -1850,80 +1166,35 @@
           <w:szCs w:val="28"/>
         </w:rPr>
       </w:pPr>
-      <w:proofErr w:type="spellStart"/>
-      <w:proofErr w:type="gramStart"/>
-      <w:r>
-        <w:rPr>
-          <w:sz w:val="28"/>
-          <w:szCs w:val="28"/>
-        </w:rPr>
-        <w:t>pybedtools</w:t>
-      </w:r>
-      <w:proofErr w:type="spellEnd"/>
-      <w:proofErr w:type="gramEnd"/>
-      <w:r>
-        <w:rPr>
-          <w:sz w:val="28"/>
-          <w:szCs w:val="28"/>
-        </w:rPr>
-        <w:t xml:space="preserve"> was used for analysis…</w:t>
-      </w:r>
-      <w:r>
-        <w:rPr>
-          <w:sz w:val="28"/>
-          <w:szCs w:val="28"/>
-        </w:rPr>
-        <w:t xml:space="preserve"> Used for outputting </w:t>
-      </w:r>
-      <w:proofErr w:type="spellStart"/>
-      <w:r>
-        <w:rPr>
-          <w:sz w:val="28"/>
-          <w:szCs w:val="28"/>
-        </w:rPr>
-        <w:t>fasta</w:t>
-      </w:r>
-      <w:proofErr w:type="spellEnd"/>
-      <w:r>
-        <w:rPr>
-          <w:sz w:val="28"/>
-          <w:szCs w:val="28"/>
-        </w:rPr>
-        <w:t xml:space="preserve"> files above</w:t>
-      </w:r>
-      <w:proofErr w:type="gramStart"/>
-      <w:r>
-        <w:rPr>
-          <w:sz w:val="28"/>
-          <w:szCs w:val="28"/>
-        </w:rPr>
-        <w:t>..</w:t>
-      </w:r>
-      <w:proofErr w:type="gramEnd"/>
-    </w:p>
-    <w:p>
-      <w:pPr>
-        <w:rPr>
-          <w:sz w:val="28"/>
-          <w:szCs w:val="28"/>
-        </w:rPr>
-      </w:pPr>
-      <w:r>
-        <w:rPr>
-          <w:sz w:val="28"/>
-          <w:szCs w:val="28"/>
-        </w:rPr>
-        <w:t>First three items on line describe query species, fourth describes target</w:t>
-      </w:r>
-      <w:proofErr w:type="gramStart"/>
-      <w:r>
-        <w:rPr>
-          <w:sz w:val="28"/>
-          <w:szCs w:val="28"/>
-        </w:rPr>
-        <w:t>..</w:t>
-      </w:r>
-      <w:proofErr w:type="gramEnd"/>
+      <w:r>
+        <w:rPr>
+          <w:sz w:val="28"/>
+          <w:szCs w:val="28"/>
+        </w:rPr>
+        <w:t>pybedtools was used for analysis…</w:t>
+      </w:r>
+      <w:r>
+        <w:rPr>
+          <w:sz w:val="28"/>
+          <w:szCs w:val="28"/>
+        </w:rPr>
+        <w:t xml:space="preserve"> Used for outputting fasta files above..</w:t>
+      </w:r>
+    </w:p>
+    <w:p>
+      <w:pPr>
+        <w:rPr>
+          <w:sz w:val="28"/>
+          <w:szCs w:val="28"/>
+        </w:rPr>
+      </w:pPr>
+      <w:r>
+        <w:rPr>
+          <w:sz w:val="28"/>
+          <w:szCs w:val="28"/>
+        </w:rPr>
+        <w:t>First three items on line describe query species, fourth describes target..</w:t>
+      </w:r>
     </w:p>
     <w:p>
       <w:pPr>
@@ -2003,71 +1274,12 @@
           <w:szCs w:val="28"/>
         </w:rPr>
       </w:pPr>
-      <w:proofErr w:type="spellStart"/>
-      <w:proofErr w:type="gramStart"/>
-      <w:r>
-        <w:rPr>
-          <w:sz w:val="28"/>
-          <w:szCs w:val="28"/>
-        </w:rPr>
-        <w:t>errorFile</w:t>
-      </w:r>
-      <w:proofErr w:type="spellEnd"/>
-      <w:proofErr w:type="gramEnd"/>
-      <w:r>
-        <w:rPr>
-          <w:sz w:val="28"/>
-          <w:szCs w:val="28"/>
-        </w:rPr>
-        <w:t xml:space="preserve"> (ERRTEST.txt)- error file generated if cannot generate some of the </w:t>
-      </w:r>
-      <w:proofErr w:type="spellStart"/>
-      <w:r>
-        <w:rPr>
-          <w:sz w:val="28"/>
-          <w:szCs w:val="28"/>
-        </w:rPr>
-        <w:t>fasta</w:t>
-      </w:r>
-      <w:proofErr w:type="spellEnd"/>
-      <w:r>
-        <w:rPr>
-          <w:sz w:val="28"/>
-          <w:szCs w:val="28"/>
-        </w:rPr>
-        <w:t xml:space="preserve"> files. Will list </w:t>
-      </w:r>
-      <w:proofErr w:type="spellStart"/>
-      <w:r>
-        <w:rPr>
-          <w:sz w:val="28"/>
-          <w:szCs w:val="28"/>
-        </w:rPr>
-        <w:t>species_chromosome</w:t>
-      </w:r>
-      <w:proofErr w:type="spellEnd"/>
-      <w:r>
-        <w:rPr>
-          <w:sz w:val="28"/>
-          <w:szCs w:val="28"/>
-        </w:rPr>
-        <w:t xml:space="preserve"> start and end </w:t>
-      </w:r>
-      <w:proofErr w:type="spellStart"/>
-      <w:r>
-        <w:rPr>
-          <w:sz w:val="28"/>
-          <w:szCs w:val="28"/>
-        </w:rPr>
-        <w:t>coords</w:t>
-      </w:r>
-      <w:proofErr w:type="spellEnd"/>
-      <w:r>
-        <w:rPr>
-          <w:sz w:val="28"/>
-          <w:szCs w:val="28"/>
-        </w:rPr>
-        <w:t xml:space="preserve"> of bad output.</w:t>
+      <w:r>
+        <w:rPr>
+          <w:sz w:val="28"/>
+          <w:szCs w:val="28"/>
+        </w:rPr>
+        <w:t>errorFile (ERRTEST.txt)- error file generated if cannot generate some of the fasta files. Will list species_chromosome start and end coords of bad output.</w:t>
       </w:r>
     </w:p>
     <w:p>
@@ -2236,18 +1448,8 @@
           <w:sz w:val="28"/>
           <w:szCs w:val="28"/>
         </w:rPr>
-        <w:t xml:space="preserve"> and </w:t>
-      </w:r>
-      <w:proofErr w:type="spellStart"/>
-      <w:r>
-        <w:rPr>
-          <w:b/>
-          <w:sz w:val="28"/>
-          <w:szCs w:val="28"/>
-        </w:rPr>
-        <w:t>config</w:t>
-      </w:r>
-      <w:proofErr w:type="spellEnd"/>
+        <w:t xml:space="preserve"> and config</w:t>
+      </w:r>
       <w:r>
         <w:rPr>
           <w:b/>
@@ -2282,23 +1484,7 @@
           <w:sz w:val="28"/>
           <w:szCs w:val="28"/>
         </w:rPr>
-        <w:t xml:space="preserve">Setup main folder where analysis will be performed. In this case lets call it </w:t>
-      </w:r>
-      <w:proofErr w:type="spellStart"/>
-      <w:r>
-        <w:rPr>
-          <w:sz w:val="28"/>
-          <w:szCs w:val="28"/>
-        </w:rPr>
-        <w:t>analysisDemo</w:t>
-      </w:r>
-      <w:proofErr w:type="spellEnd"/>
-      <w:r>
-        <w:rPr>
-          <w:sz w:val="28"/>
-          <w:szCs w:val="28"/>
-        </w:rPr>
-        <w:t xml:space="preserve">. </w:t>
+        <w:t xml:space="preserve">Setup main folder where analysis will be performed. In this case lets call it analysisDemo. </w:t>
       </w:r>
       <w:r>
         <w:rPr>
@@ -2373,23 +1559,7 @@
           <w:sz w:val="28"/>
           <w:szCs w:val="28"/>
         </w:rPr>
-        <w:t xml:space="preserve">Inside </w:t>
-      </w:r>
-      <w:proofErr w:type="spellStart"/>
-      <w:r>
-        <w:rPr>
-          <w:sz w:val="28"/>
-          <w:szCs w:val="28"/>
-        </w:rPr>
-        <w:t>analysisDemo</w:t>
-      </w:r>
-      <w:proofErr w:type="spellEnd"/>
-      <w:r>
-        <w:rPr>
-          <w:sz w:val="28"/>
-          <w:szCs w:val="28"/>
-        </w:rPr>
-        <w:t xml:space="preserve">, create the following folders…  </w:t>
+        <w:t xml:space="preserve">Inside analysisDemo, create the following folders…  </w:t>
       </w:r>
       <w:r>
         <w:rPr>
@@ -2478,23 +1648,7 @@
           <w:sz w:val="28"/>
           <w:szCs w:val="28"/>
         </w:rPr>
-        <w:t xml:space="preserve">.txt, syntenyFinal.py over to </w:t>
-      </w:r>
-      <w:proofErr w:type="spellStart"/>
-      <w:r>
-        <w:rPr>
-          <w:sz w:val="28"/>
-          <w:szCs w:val="28"/>
-        </w:rPr>
-        <w:t>analysisDemo</w:t>
-      </w:r>
-      <w:proofErr w:type="spellEnd"/>
-      <w:r>
-        <w:rPr>
-          <w:sz w:val="28"/>
-          <w:szCs w:val="28"/>
-        </w:rPr>
-        <w:t xml:space="preserve"> and open up </w:t>
+        <w:t xml:space="preserve">.txt, syntenyFinal.py over to analysisDemo and open up </w:t>
       </w:r>
       <w:r>
         <w:rPr>
@@ -2508,23 +1662,7 @@
           <w:sz w:val="28"/>
           <w:szCs w:val="28"/>
         </w:rPr>
-        <w:t>.txt (</w:t>
-      </w:r>
-      <w:proofErr w:type="spellStart"/>
-      <w:r>
-        <w:rPr>
-          <w:sz w:val="28"/>
-          <w:szCs w:val="28"/>
-        </w:rPr>
-        <w:t>config</w:t>
-      </w:r>
-      <w:proofErr w:type="spellEnd"/>
-      <w:r>
-        <w:rPr>
-          <w:sz w:val="28"/>
-          <w:szCs w:val="28"/>
-        </w:rPr>
-        <w:t xml:space="preserve"> file)…</w:t>
+        <w:t>.txt (config file)…</w:t>
       </w:r>
       <w:r>
         <w:rPr>
@@ -2608,156 +1746,40 @@
         </w:rPr>
         <w:t xml:space="preserve"> Edit </w:t>
       </w:r>
-      <w:proofErr w:type="spellStart"/>
-      <w:r>
-        <w:rPr>
-          <w:sz w:val="28"/>
-          <w:szCs w:val="28"/>
-        </w:rPr>
-        <w:t>pathPythonModule</w:t>
-      </w:r>
-      <w:proofErr w:type="spellEnd"/>
-      <w:r>
-        <w:rPr>
-          <w:sz w:val="28"/>
-          <w:szCs w:val="28"/>
-        </w:rPr>
-        <w:t xml:space="preserve"> (the path where to find modules you have installed so it can run the right libraries), </w:t>
-      </w:r>
-      <w:proofErr w:type="spellStart"/>
-      <w:r>
-        <w:rPr>
-          <w:sz w:val="28"/>
-          <w:szCs w:val="28"/>
-        </w:rPr>
-        <w:t>pathUnOut</w:t>
-      </w:r>
-      <w:proofErr w:type="spellEnd"/>
-      <w:r>
-        <w:rPr>
-          <w:sz w:val="28"/>
-          <w:szCs w:val="28"/>
-        </w:rPr>
-        <w:t xml:space="preserve">, </w:t>
-      </w:r>
-      <w:proofErr w:type="spellStart"/>
-      <w:r>
-        <w:rPr>
-          <w:sz w:val="28"/>
-          <w:szCs w:val="28"/>
-        </w:rPr>
-        <w:t>pathSort</w:t>
-      </w:r>
-      <w:proofErr w:type="spellEnd"/>
-      <w:r>
-        <w:rPr>
-          <w:sz w:val="28"/>
-          <w:szCs w:val="28"/>
-        </w:rPr>
-        <w:t xml:space="preserve">, XXX Test Analysis path, </w:t>
-      </w:r>
-      <w:proofErr w:type="spellStart"/>
-      <w:proofErr w:type="gramStart"/>
-      <w:r>
-        <w:rPr>
-          <w:sz w:val="28"/>
-          <w:szCs w:val="28"/>
-        </w:rPr>
-        <w:t>genomePath</w:t>
-      </w:r>
-      <w:proofErr w:type="spellEnd"/>
-      <w:proofErr w:type="gramEnd"/>
-      <w:r>
-        <w:rPr>
-          <w:sz w:val="28"/>
-          <w:szCs w:val="28"/>
-        </w:rPr>
-        <w:t xml:space="preserve">… Also, change name from N Test Analysis to </w:t>
-      </w:r>
-      <w:proofErr w:type="gramStart"/>
-      <w:r>
-        <w:rPr>
-          <w:sz w:val="28"/>
-          <w:szCs w:val="28"/>
-        </w:rPr>
-        <w:t>XXX(</w:t>
-      </w:r>
-      <w:proofErr w:type="gramEnd"/>
-      <w:r>
-        <w:rPr>
-          <w:sz w:val="28"/>
-          <w:szCs w:val="28"/>
-        </w:rPr>
-        <w:t xml:space="preserve">your </w:t>
-      </w:r>
-      <w:proofErr w:type="spellStart"/>
-      <w:r>
-        <w:rPr>
-          <w:sz w:val="28"/>
-          <w:szCs w:val="28"/>
-        </w:rPr>
-        <w:t>analysisname</w:t>
-      </w:r>
-      <w:proofErr w:type="spellEnd"/>
-      <w:r>
-        <w:rPr>
-          <w:sz w:val="28"/>
-          <w:szCs w:val="28"/>
-        </w:rPr>
-        <w:t>) Test Analysis</w:t>
-      </w:r>
-      <w:r>
-        <w:rPr>
-          <w:sz w:val="28"/>
-          <w:szCs w:val="28"/>
-        </w:rPr>
-        <w:t xml:space="preserve"> and replace N with XXX for </w:t>
-      </w:r>
-      <w:proofErr w:type="spellStart"/>
-      <w:r>
-        <w:rPr>
-          <w:sz w:val="28"/>
-          <w:szCs w:val="28"/>
-        </w:rPr>
-        <w:t>analysisName</w:t>
-      </w:r>
-      <w:proofErr w:type="spellEnd"/>
-      <w:r>
-        <w:rPr>
-          <w:sz w:val="28"/>
-          <w:szCs w:val="28"/>
-        </w:rPr>
-        <w:t>= XXX</w:t>
-      </w:r>
-      <w:r>
-        <w:rPr>
-          <w:sz w:val="28"/>
-          <w:szCs w:val="28"/>
-        </w:rPr>
-        <w:t xml:space="preserve">. XXX will also be input argument to the main function in </w:t>
-      </w:r>
-      <w:proofErr w:type="spellStart"/>
-      <w:r>
-        <w:rPr>
-          <w:sz w:val="28"/>
-          <w:szCs w:val="28"/>
-        </w:rPr>
-        <w:t>syntenyFi</w:t>
-      </w:r>
-      <w:r>
-        <w:rPr>
-          <w:sz w:val="28"/>
-          <w:szCs w:val="28"/>
-        </w:rPr>
-        <w:t>nal</w:t>
-      </w:r>
-      <w:proofErr w:type="spellEnd"/>
-      <w:r>
-        <w:rPr>
-          <w:sz w:val="28"/>
-          <w:szCs w:val="28"/>
-        </w:rPr>
-        <w:t xml:space="preserve">. You can erase all other </w:t>
+      <w:r>
+        <w:rPr>
+          <w:sz w:val="28"/>
+          <w:szCs w:val="28"/>
+        </w:rPr>
+        <w:t xml:space="preserve">pathPythonModule (the path where to find modules you have installed so it can run the right libraries), </w:t>
+      </w:r>
+      <w:r>
+        <w:rPr>
+          <w:sz w:val="28"/>
+          <w:szCs w:val="28"/>
+        </w:rPr>
+        <w:t>pathUnOut, pathSort, XXX Test Analysis path, genomePath… Also, change name from N Test Analysis to XXX(your analysisname) Test Analysis</w:t>
+      </w:r>
+      <w:r>
+        <w:rPr>
+          <w:sz w:val="28"/>
+          <w:szCs w:val="28"/>
+        </w:rPr>
+        <w:t xml:space="preserve"> and replace N with XXX for analysisName= XXX</w:t>
+      </w:r>
+      <w:r>
+        <w:rPr>
+          <w:sz w:val="28"/>
+          <w:szCs w:val="28"/>
+        </w:rPr>
+        <w:t>. XXX will also be input argument to the main function in syntenyFi</w:t>
+      </w:r>
+      <w:r>
+        <w:rPr>
+          <w:sz w:val="28"/>
+          <w:szCs w:val="28"/>
+        </w:rPr>
+        <w:t xml:space="preserve">nal. You can erase all other </w:t>
       </w:r>
       <w:r>
         <w:rPr>
@@ -2924,23 +1946,7 @@
           <w:sz w:val="28"/>
           <w:szCs w:val="28"/>
         </w:rPr>
-        <w:t>Drag .</w:t>
-      </w:r>
-      <w:proofErr w:type="spellStart"/>
-      <w:r>
-        <w:rPr>
-          <w:sz w:val="28"/>
-          <w:szCs w:val="28"/>
-        </w:rPr>
-        <w:t>fa</w:t>
-      </w:r>
-      <w:proofErr w:type="spellEnd"/>
-      <w:r>
-        <w:rPr>
-          <w:sz w:val="28"/>
-          <w:szCs w:val="28"/>
-        </w:rPr>
-        <w:t xml:space="preserve"> genome files to the genomes folder and add name</w:t>
+        <w:t>Drag .fa genome files to the genomes folder and add name</w:t>
       </w:r>
       <w:r>
         <w:rPr>
@@ -2954,94 +1960,14 @@
           <w:sz w:val="28"/>
           <w:szCs w:val="28"/>
         </w:rPr>
-        <w:t xml:space="preserve"> of genome .</w:t>
-      </w:r>
-      <w:proofErr w:type="spellStart"/>
-      <w:r>
-        <w:rPr>
-          <w:sz w:val="28"/>
-          <w:szCs w:val="28"/>
-        </w:rPr>
-        <w:t>fa</w:t>
-      </w:r>
-      <w:proofErr w:type="spellEnd"/>
-      <w:r>
-        <w:rPr>
-          <w:sz w:val="28"/>
-          <w:szCs w:val="28"/>
-        </w:rPr>
-        <w:t xml:space="preserve"> files to syntenicConfig.txt</w:t>
-      </w:r>
-      <w:r>
-        <w:rPr>
-          <w:sz w:val="28"/>
-          <w:szCs w:val="28"/>
-        </w:rPr>
-        <w:t xml:space="preserve"> (the .</w:t>
-      </w:r>
-      <w:proofErr w:type="spellStart"/>
-      <w:r>
-        <w:rPr>
-          <w:sz w:val="28"/>
-          <w:szCs w:val="28"/>
-        </w:rPr>
-        <w:t>fai</w:t>
-      </w:r>
-      <w:proofErr w:type="spellEnd"/>
-      <w:r>
-        <w:rPr>
-          <w:sz w:val="28"/>
-          <w:szCs w:val="28"/>
-        </w:rPr>
-        <w:t xml:space="preserve"> files in the picture </w:t>
-      </w:r>
-      <w:proofErr w:type="gramStart"/>
-      <w:r>
-        <w:rPr>
-          <w:sz w:val="28"/>
-          <w:szCs w:val="28"/>
-        </w:rPr>
-        <w:t>will</w:t>
-      </w:r>
-      <w:proofErr w:type="gramEnd"/>
-      <w:r>
-        <w:rPr>
-          <w:sz w:val="28"/>
-          <w:szCs w:val="28"/>
-        </w:rPr>
-        <w:t xml:space="preserve"> be generated from the analysis </w:t>
-      </w:r>
-      <w:proofErr w:type="spellStart"/>
-      <w:r>
-        <w:rPr>
-          <w:sz w:val="28"/>
-          <w:szCs w:val="28"/>
-        </w:rPr>
-        <w:t>Fasta</w:t>
-      </w:r>
-      <w:proofErr w:type="spellEnd"/>
-      <w:r>
-        <w:rPr>
-          <w:sz w:val="28"/>
-          <w:szCs w:val="28"/>
-        </w:rPr>
-        <w:t xml:space="preserve"> structure). Species number (</w:t>
-      </w:r>
-      <w:proofErr w:type="spellStart"/>
-      <w:r>
-        <w:rPr>
-          <w:sz w:val="28"/>
-          <w:szCs w:val="28"/>
-        </w:rPr>
-        <w:t>eg</w:t>
-      </w:r>
-      <w:proofErr w:type="spellEnd"/>
-      <w:r>
-        <w:rPr>
-          <w:sz w:val="28"/>
-          <w:szCs w:val="28"/>
-        </w:rPr>
-        <w:t>. 383 should be surrounded by two ‘_’ for file name)</w:t>
+        <w:t xml:space="preserve"> of genome .fa files to syntenicConfig.txt</w:t>
+      </w:r>
+      <w:r>
+        <w:rPr>
+          <w:sz w:val="28"/>
+          <w:szCs w:val="28"/>
+        </w:rPr>
+        <w:t xml:space="preserve"> (the .fai files in the picture will be generated from the analysis Fasta structure). Species number (eg. 383 should be surrounded by two ‘_’ for file name)</w:t>
       </w:r>
     </w:p>
     <w:p>
@@ -3061,23 +1987,7 @@
           <w:sz w:val="28"/>
           <w:szCs w:val="28"/>
         </w:rPr>
-        <w:t xml:space="preserve">Use </w:t>
-      </w:r>
-      <w:proofErr w:type="spellStart"/>
-      <w:r>
-        <w:rPr>
-          <w:sz w:val="28"/>
-          <w:szCs w:val="28"/>
-        </w:rPr>
-        <w:t>softmasked</w:t>
-      </w:r>
-      <w:proofErr w:type="spellEnd"/>
-      <w:r>
-        <w:rPr>
-          <w:sz w:val="28"/>
-          <w:szCs w:val="28"/>
-        </w:rPr>
-        <w:t xml:space="preserve"> genome assemblies</w:t>
+        <w:t>Use softmasked genome assemblies</w:t>
       </w:r>
       <w:r>
         <w:rPr>
@@ -3231,53 +2141,21 @@
           <w:sz w:val="28"/>
           <w:szCs w:val="28"/>
         </w:rPr>
-        <w:t xml:space="preserve"> all .</w:t>
-      </w:r>
-      <w:proofErr w:type="spellStart"/>
-      <w:r>
-        <w:rPr>
-          <w:sz w:val="28"/>
-          <w:szCs w:val="28"/>
-        </w:rPr>
-        <w:t>gff</w:t>
-      </w:r>
-      <w:proofErr w:type="spellEnd"/>
-      <w:r>
-        <w:rPr>
-          <w:sz w:val="28"/>
-          <w:szCs w:val="28"/>
-        </w:rPr>
-        <w:t xml:space="preserve"> files to</w:t>
-      </w:r>
-      <w:r>
-        <w:rPr>
-          <w:sz w:val="28"/>
-          <w:szCs w:val="28"/>
-        </w:rPr>
-        <w:t xml:space="preserve"> folder </w:t>
-      </w:r>
-      <w:proofErr w:type="spellStart"/>
-      <w:r>
-        <w:rPr>
-          <w:sz w:val="28"/>
-          <w:szCs w:val="28"/>
-        </w:rPr>
-        <w:t>GFF</w:t>
-      </w:r>
-      <w:r>
-        <w:rPr>
-          <w:sz w:val="28"/>
-          <w:szCs w:val="28"/>
-        </w:rPr>
-        <w:t>files</w:t>
-      </w:r>
-      <w:proofErr w:type="spellEnd"/>
-      <w:r>
-        <w:rPr>
-          <w:sz w:val="28"/>
-          <w:szCs w:val="28"/>
-        </w:rPr>
-        <w:t xml:space="preserve"> and rename by the following conventions:</w:t>
+        <w:t xml:space="preserve"> all .gff files to</w:t>
+      </w:r>
+      <w:r>
+        <w:rPr>
+          <w:sz w:val="28"/>
+          <w:szCs w:val="28"/>
+        </w:rPr>
+        <w:t xml:space="preserve"> folder GFF</w:t>
+      </w:r>
+      <w:r>
+        <w:rPr>
+          <w:sz w:val="28"/>
+          <w:szCs w:val="28"/>
+        </w:rPr>
+        <w:t>files and rename by the following conventions:</w:t>
       </w:r>
     </w:p>
     <w:p>
@@ -3297,71 +2175,7 @@
           <w:sz w:val="28"/>
           <w:szCs w:val="28"/>
         </w:rPr>
-        <w:t>Rename file with either ‘q.’ or ‘t.’ followed by ‘PAC4GC.’ Or ‘PAC2_0.’ Followed by species name/number (</w:t>
-      </w:r>
-      <w:proofErr w:type="spellStart"/>
-      <w:r>
-        <w:rPr>
-          <w:sz w:val="28"/>
-          <w:szCs w:val="28"/>
-        </w:rPr>
-        <w:t>eg</w:t>
-      </w:r>
-      <w:proofErr w:type="spellEnd"/>
-      <w:r>
-        <w:rPr>
-          <w:sz w:val="28"/>
-          <w:szCs w:val="28"/>
-        </w:rPr>
-        <w:t>. 383, needs to correspond to species number on .</w:t>
-      </w:r>
-      <w:proofErr w:type="spellStart"/>
-      <w:r>
-        <w:rPr>
-          <w:sz w:val="28"/>
-          <w:szCs w:val="28"/>
-        </w:rPr>
-        <w:t>fa</w:t>
-      </w:r>
-      <w:proofErr w:type="spellEnd"/>
-      <w:r>
-        <w:rPr>
-          <w:sz w:val="28"/>
-          <w:szCs w:val="28"/>
-        </w:rPr>
-        <w:t>) followed by .</w:t>
-      </w:r>
-      <w:proofErr w:type="spellStart"/>
-      <w:r>
-        <w:rPr>
-          <w:sz w:val="28"/>
-          <w:szCs w:val="28"/>
-        </w:rPr>
-        <w:t>gff</w:t>
-      </w:r>
-      <w:proofErr w:type="spellEnd"/>
-      <w:r>
-        <w:rPr>
-          <w:sz w:val="28"/>
-          <w:szCs w:val="28"/>
-        </w:rPr>
-        <w:t xml:space="preserve"> </w:t>
-      </w:r>
-      <w:proofErr w:type="gramStart"/>
-      <w:r>
-        <w:rPr>
-          <w:sz w:val="28"/>
-          <w:szCs w:val="28"/>
-        </w:rPr>
-        <w:t>or .gff3</w:t>
-      </w:r>
-      <w:proofErr w:type="gramEnd"/>
-      <w:r>
-        <w:rPr>
-          <w:sz w:val="28"/>
-          <w:szCs w:val="28"/>
-        </w:rPr>
-        <w:t>.</w:t>
+        <w:t>Rename file with either ‘q.’ or ‘t.’ followed by ‘PAC4GC.’ Or ‘PAC2_0.’ Followed by species name/number (eg. 383, needs to correspond to species number on .fa) followed by .gff or .gff3.</w:t>
       </w:r>
     </w:p>
     <w:p>
@@ -3383,21 +2197,12 @@
         </w:rPr>
         <w:t xml:space="preserve">Example: </w:t>
       </w:r>
-      <w:proofErr w:type="gramStart"/>
-      <w:r>
-        <w:rPr>
-          <w:sz w:val="28"/>
-          <w:szCs w:val="28"/>
-        </w:rPr>
-        <w:t>t.PAC2</w:t>
-      </w:r>
-      <w:proofErr w:type="gramEnd"/>
-      <w:r>
-        <w:rPr>
-          <w:sz w:val="28"/>
-          <w:szCs w:val="28"/>
-        </w:rPr>
-        <w:t>_0.383.gff3</w:t>
+      <w:r>
+        <w:rPr>
+          <w:sz w:val="28"/>
+          <w:szCs w:val="28"/>
+        </w:rPr>
+        <w:t>t.PAC2_0.383.gff3</w:t>
       </w:r>
       <w:r>
         <w:rPr>
@@ -3506,87 +2311,7 @@
           <w:sz w:val="28"/>
           <w:szCs w:val="28"/>
         </w:rPr>
-        <w:t xml:space="preserve">Edit gff2sort.py by changing the list variable </w:t>
-      </w:r>
-      <w:proofErr w:type="spellStart"/>
-      <w:r>
-        <w:rPr>
-          <w:sz w:val="28"/>
-          <w:szCs w:val="28"/>
-        </w:rPr>
-        <w:t>gffFiles</w:t>
-      </w:r>
-      <w:proofErr w:type="spellEnd"/>
-      <w:r>
-        <w:rPr>
-          <w:sz w:val="28"/>
-          <w:szCs w:val="28"/>
-        </w:rPr>
-        <w:t xml:space="preserve">. You will erase the contents of the variable </w:t>
-      </w:r>
-      <w:proofErr w:type="spellStart"/>
-      <w:r>
-        <w:rPr>
-          <w:sz w:val="28"/>
-          <w:szCs w:val="28"/>
-        </w:rPr>
-        <w:t>gffFiles</w:t>
-      </w:r>
-      <w:proofErr w:type="spellEnd"/>
-      <w:r>
-        <w:rPr>
-          <w:sz w:val="28"/>
-          <w:szCs w:val="28"/>
-        </w:rPr>
-        <w:t xml:space="preserve"> and type in the name of the </w:t>
-      </w:r>
-      <w:proofErr w:type="spellStart"/>
-      <w:r>
-        <w:rPr>
-          <w:sz w:val="28"/>
-          <w:szCs w:val="28"/>
-        </w:rPr>
-        <w:t>gff</w:t>
-      </w:r>
-      <w:proofErr w:type="spellEnd"/>
-      <w:r>
-        <w:rPr>
-          <w:sz w:val="28"/>
-          <w:szCs w:val="28"/>
-        </w:rPr>
-        <w:t xml:space="preserve"> files you need to convert to sort2 files. Save and run this script from the terminal. </w:t>
-      </w:r>
-      <w:proofErr w:type="gramStart"/>
-      <w:r>
-        <w:rPr>
-          <w:sz w:val="28"/>
-          <w:szCs w:val="28"/>
-        </w:rPr>
-        <w:t>.sort2</w:t>
-      </w:r>
-      <w:proofErr w:type="gramEnd"/>
-      <w:r>
-        <w:rPr>
-          <w:sz w:val="28"/>
-          <w:szCs w:val="28"/>
-        </w:rPr>
-        <w:t xml:space="preserve"> files will be created, and copy all of them over to the </w:t>
-      </w:r>
-      <w:proofErr w:type="spellStart"/>
-      <w:r>
-        <w:rPr>
-          <w:sz w:val="28"/>
-          <w:szCs w:val="28"/>
-        </w:rPr>
-        <w:t>SortFiles</w:t>
-      </w:r>
-      <w:proofErr w:type="spellEnd"/>
-      <w:r>
-        <w:rPr>
-          <w:sz w:val="28"/>
-          <w:szCs w:val="28"/>
-        </w:rPr>
-        <w:t xml:space="preserve"> folder.</w:t>
+        <w:t>Edit gff2sort.py by changing the list variable gffFiles. You will erase the contents of the variable gffFiles and type in the name of the gff files you need to convert to sort2 files. Save and run this script from the terminal. .sort2 files will be created, and copy all of them over to the SortFiles folder.</w:t>
       </w:r>
       <w:r>
         <w:rPr>
@@ -3698,8 +2423,6 @@
           </wp:inline>
         </w:drawing>
       </w:r>
-      <w:bookmarkStart w:id="0" w:name="_GoBack"/>
-      <w:bookmarkEnd w:id="0"/>
       <w:r>
         <w:rPr>
           <w:noProof/>
@@ -3773,55 +2496,7 @@
           <w:sz w:val="28"/>
           <w:szCs w:val="28"/>
         </w:rPr>
-        <w:t xml:space="preserve">Copy all </w:t>
-      </w:r>
-      <w:proofErr w:type="spellStart"/>
-      <w:r>
-        <w:rPr>
-          <w:sz w:val="28"/>
-          <w:szCs w:val="28"/>
-        </w:rPr>
-        <w:t>unout</w:t>
-      </w:r>
-      <w:proofErr w:type="spellEnd"/>
-      <w:r>
-        <w:rPr>
-          <w:sz w:val="28"/>
-          <w:szCs w:val="28"/>
-        </w:rPr>
-        <w:t xml:space="preserve"> pairwise </w:t>
-      </w:r>
-      <w:proofErr w:type="spellStart"/>
-      <w:r>
-        <w:rPr>
-          <w:sz w:val="28"/>
-          <w:szCs w:val="28"/>
-        </w:rPr>
-        <w:t>Synteny</w:t>
-      </w:r>
-      <w:proofErr w:type="spellEnd"/>
-      <w:r>
-        <w:rPr>
-          <w:sz w:val="28"/>
-          <w:szCs w:val="28"/>
-        </w:rPr>
-        <w:t xml:space="preserve"> comparisons files to the </w:t>
-      </w:r>
-      <w:proofErr w:type="spellStart"/>
-      <w:r>
-        <w:rPr>
-          <w:sz w:val="28"/>
-          <w:szCs w:val="28"/>
-        </w:rPr>
-        <w:t>UnOutFiles</w:t>
-      </w:r>
-      <w:proofErr w:type="spellEnd"/>
-      <w:r>
-        <w:rPr>
-          <w:sz w:val="28"/>
-          <w:szCs w:val="28"/>
-        </w:rPr>
-        <w:t xml:space="preserve"> folder.</w:t>
+        <w:t>Copy all unout pairwise Synteny comparisons files to the UnOutFiles folder.</w:t>
       </w:r>
       <w:r>
         <w:rPr>
@@ -3896,94 +2571,14 @@
           <w:sz w:val="28"/>
           <w:szCs w:val="28"/>
         </w:rPr>
-        <w:t xml:space="preserve">Finally, edit syntenicConfig.txt once again. For each pairwise </w:t>
-      </w:r>
-      <w:proofErr w:type="spellStart"/>
-      <w:r>
-        <w:rPr>
-          <w:sz w:val="28"/>
-          <w:szCs w:val="28"/>
-        </w:rPr>
-        <w:t>synteny</w:t>
-      </w:r>
-      <w:proofErr w:type="spellEnd"/>
-      <w:r>
-        <w:rPr>
-          <w:sz w:val="28"/>
-          <w:szCs w:val="28"/>
-        </w:rPr>
-        <w:t xml:space="preserve">, write the name of the </w:t>
-      </w:r>
-      <w:proofErr w:type="spellStart"/>
-      <w:r>
-        <w:rPr>
-          <w:sz w:val="28"/>
-          <w:szCs w:val="28"/>
-        </w:rPr>
-        <w:t>unout</w:t>
-      </w:r>
-      <w:proofErr w:type="spellEnd"/>
-      <w:r>
-        <w:rPr>
-          <w:sz w:val="28"/>
-          <w:szCs w:val="28"/>
-        </w:rPr>
-        <w:t xml:space="preserve"> file, followed by 3 spaces ‘   ‘ followed by the query species sort2 filename followed by 3 spaces ‘   </w:t>
-      </w:r>
-      <w:proofErr w:type="gramStart"/>
-      <w:r>
-        <w:rPr>
-          <w:sz w:val="28"/>
-          <w:szCs w:val="28"/>
-        </w:rPr>
-        <w:t>‘  followed</w:t>
-      </w:r>
-      <w:proofErr w:type="gramEnd"/>
-      <w:r>
-        <w:rPr>
-          <w:sz w:val="28"/>
-          <w:szCs w:val="28"/>
-        </w:rPr>
-        <w:t xml:space="preserve"> by the target species sort2 filename (</w:t>
-      </w:r>
-      <w:proofErr w:type="spellStart"/>
-      <w:r>
-        <w:rPr>
-          <w:sz w:val="28"/>
-          <w:szCs w:val="28"/>
-        </w:rPr>
-        <w:t>eg</w:t>
-      </w:r>
-      <w:proofErr w:type="spellEnd"/>
-      <w:r>
-        <w:rPr>
-          <w:sz w:val="28"/>
-          <w:szCs w:val="28"/>
-        </w:rPr>
-        <w:t xml:space="preserve">. </w:t>
-      </w:r>
-      <w:r>
-        <w:rPr>
-          <w:sz w:val="28"/>
-          <w:szCs w:val="28"/>
-        </w:rPr>
-        <w:t xml:space="preserve">PAC4GC.524-PAC2_0.323_5.unout   q.PAC4GC.524.sort2   </w:t>
-      </w:r>
-      <w:proofErr w:type="gramStart"/>
-      <w:r>
-        <w:rPr>
-          <w:sz w:val="28"/>
-          <w:szCs w:val="28"/>
-        </w:rPr>
-        <w:t>t.PAC2</w:t>
-      </w:r>
-      <w:proofErr w:type="gramEnd"/>
-      <w:r>
-        <w:rPr>
-          <w:sz w:val="28"/>
-          <w:szCs w:val="28"/>
-        </w:rPr>
-        <w:t>_0.323.sort2</w:t>
+        <w:t xml:space="preserve">Finally, edit syntenicConfig.txt once again. For each pairwise synteny, write the name of the unout file, followed by 3 spaces ‘   ‘ followed by the query species sort2 filename followed by 3 spaces ‘   ‘  followed by the target species sort2 filename (eg. </w:t>
+      </w:r>
+      <w:r>
+        <w:rPr>
+          <w:sz w:val="28"/>
+          <w:szCs w:val="28"/>
+        </w:rPr>
+        <w:t>PAC4GC.524-PAC2_0.323_5.unout   q.PAC4GC.524.sort2   t.PAC2_0.323.sort2</w:t>
       </w:r>
       <w:r>
         <w:rPr>
@@ -4010,23 +2605,7 @@
           <w:sz w:val="28"/>
           <w:szCs w:val="28"/>
         </w:rPr>
-        <w:t xml:space="preserve">There should be one </w:t>
-      </w:r>
-      <w:proofErr w:type="spellStart"/>
-      <w:r>
-        <w:rPr>
-          <w:sz w:val="28"/>
-          <w:szCs w:val="28"/>
-        </w:rPr>
-        <w:t>synteny</w:t>
-      </w:r>
-      <w:proofErr w:type="spellEnd"/>
-      <w:r>
-        <w:rPr>
-          <w:sz w:val="28"/>
-          <w:szCs w:val="28"/>
-        </w:rPr>
-        <w:t xml:space="preserve"> per line, and no lines that do not have any content. </w:t>
+        <w:t xml:space="preserve">There should be one synteny per line, and no lines that do not have any content. </w:t>
       </w:r>
     </w:p>
     <w:p>
@@ -4046,39 +2625,7 @@
           <w:sz w:val="28"/>
           <w:szCs w:val="28"/>
         </w:rPr>
-        <w:t xml:space="preserve">There should be lines of these </w:t>
-      </w:r>
-      <w:proofErr w:type="spellStart"/>
-      <w:r>
-        <w:rPr>
-          <w:sz w:val="28"/>
-          <w:szCs w:val="28"/>
-        </w:rPr>
-        <w:t>unout</w:t>
-      </w:r>
-      <w:proofErr w:type="spellEnd"/>
-      <w:r>
-        <w:rPr>
-          <w:sz w:val="28"/>
-          <w:szCs w:val="28"/>
-        </w:rPr>
-        <w:t xml:space="preserve"> and 2 sort2 files from the line containing the analysis output path all the way down to the </w:t>
-      </w:r>
-      <w:proofErr w:type="gramStart"/>
-      <w:r>
-        <w:rPr>
-          <w:sz w:val="28"/>
-          <w:szCs w:val="28"/>
-        </w:rPr>
-        <w:t>line containing</w:t>
-      </w:r>
-      <w:proofErr w:type="gramEnd"/>
-      <w:r>
-        <w:rPr>
-          <w:sz w:val="28"/>
-          <w:szCs w:val="28"/>
-        </w:rPr>
-        <w:t xml:space="preserve"> Stop. </w:t>
+        <w:t xml:space="preserve">There should be lines of these unout and 2 sort2 files from the line containing the analysis output path all the way down to the line containing Stop. </w:t>
       </w:r>
     </w:p>
     <w:p>
@@ -4113,37 +2660,12 @@
           <w:szCs w:val="28"/>
         </w:rPr>
       </w:pPr>
-      <w:proofErr w:type="spellStart"/>
-      <w:r>
-        <w:rPr>
-          <w:sz w:val="28"/>
-          <w:szCs w:val="28"/>
-        </w:rPr>
-        <w:t>Notive</w:t>
-      </w:r>
-      <w:proofErr w:type="spellEnd"/>
-      <w:r>
-        <w:rPr>
-          <w:sz w:val="28"/>
-          <w:szCs w:val="28"/>
-        </w:rPr>
-        <w:t xml:space="preserve"> how in the previous example the </w:t>
-      </w:r>
-      <w:proofErr w:type="spellStart"/>
-      <w:r>
-        <w:rPr>
-          <w:sz w:val="28"/>
-          <w:szCs w:val="28"/>
-        </w:rPr>
-        <w:t>unout</w:t>
-      </w:r>
-      <w:proofErr w:type="spellEnd"/>
-      <w:r>
-        <w:rPr>
-          <w:sz w:val="28"/>
-          <w:szCs w:val="28"/>
-        </w:rPr>
-        <w:t xml:space="preserve"> is from 524-323_5.unout (Please keep the _5 in the name). The first sort file</w:t>
+      <w:r>
+        <w:rPr>
+          <w:sz w:val="28"/>
+          <w:szCs w:val="28"/>
+        </w:rPr>
+        <w:t>Notive how in the previous example the unout is from 524-323_5.unout (Please keep the _5 in the name). The first sort file</w:t>
       </w:r>
       <w:r>
         <w:rPr>
@@ -4239,55 +2761,7 @@
           <w:sz w:val="28"/>
           <w:szCs w:val="28"/>
         </w:rPr>
-        <w:t xml:space="preserve">Go to the main directory, </w:t>
-      </w:r>
-      <w:proofErr w:type="spellStart"/>
-      <w:r>
-        <w:rPr>
-          <w:sz w:val="28"/>
-          <w:szCs w:val="28"/>
-        </w:rPr>
-        <w:t>analysisDemo</w:t>
-      </w:r>
-      <w:proofErr w:type="spellEnd"/>
-      <w:r>
-        <w:rPr>
-          <w:sz w:val="28"/>
-          <w:szCs w:val="28"/>
-        </w:rPr>
-        <w:t xml:space="preserve">, and run syntenyFinal.py. All </w:t>
-      </w:r>
-      <w:proofErr w:type="spellStart"/>
-      <w:r>
-        <w:rPr>
-          <w:sz w:val="28"/>
-          <w:szCs w:val="28"/>
-        </w:rPr>
-        <w:t>fasta</w:t>
-      </w:r>
-      <w:proofErr w:type="spellEnd"/>
-      <w:r>
-        <w:rPr>
-          <w:sz w:val="28"/>
-          <w:szCs w:val="28"/>
-        </w:rPr>
-        <w:t xml:space="preserve"> exports will be found in the </w:t>
-      </w:r>
-      <w:proofErr w:type="spellStart"/>
-      <w:r>
-        <w:rPr>
-          <w:sz w:val="28"/>
-          <w:szCs w:val="28"/>
-        </w:rPr>
-        <w:t>FastaFileOutputsAnalysis</w:t>
-      </w:r>
-      <w:proofErr w:type="spellEnd"/>
-      <w:r>
-        <w:rPr>
-          <w:sz w:val="28"/>
-          <w:szCs w:val="28"/>
-        </w:rPr>
-        <w:t xml:space="preserve"> folder.</w:t>
+        <w:t>Go to the main directory, analysisDemo, and run syntenyFinal.py. All fasta exports will be found in the FastaFileOutputsAnalysis folder.</w:t>
       </w:r>
       <w:r>
         <w:rPr>
@@ -4376,23 +2850,7 @@
           <w:sz w:val="28"/>
           <w:szCs w:val="28"/>
         </w:rPr>
-        <w:t xml:space="preserve"> code for </w:t>
-      </w:r>
-      <w:proofErr w:type="spellStart"/>
-      <w:r>
-        <w:rPr>
-          <w:sz w:val="28"/>
-          <w:szCs w:val="28"/>
-        </w:rPr>
-        <w:t>SyntenyFinal</w:t>
-      </w:r>
-      <w:proofErr w:type="spellEnd"/>
-      <w:r>
-        <w:rPr>
-          <w:sz w:val="28"/>
-          <w:szCs w:val="28"/>
-        </w:rPr>
-        <w:t xml:space="preserve"> for an idea of how it all works and the logic behind it. Email Joshua Levy (</w:t>
+        <w:t xml:space="preserve"> code for SyntenyFinal for an idea of how it all works and the logic behind it. Email Joshua Levy (</w:t>
       </w:r>
       <w:hyperlink r:id="rId28" w:history="1">
         <w:r>
@@ -4409,24 +2867,30 @@
           <w:sz w:val="28"/>
           <w:szCs w:val="28"/>
         </w:rPr>
-        <w:t xml:space="preserve">) for any questions. Please ask if going to do an analysis on a </w:t>
-      </w:r>
-      <w:proofErr w:type="spellStart"/>
-      <w:r>
-        <w:rPr>
-          <w:sz w:val="28"/>
-          <w:szCs w:val="28"/>
-        </w:rPr>
-        <w:t>polyploid</w:t>
-      </w:r>
-      <w:proofErr w:type="spellEnd"/>
-      <w:r>
-        <w:rPr>
-          <w:sz w:val="28"/>
-          <w:szCs w:val="28"/>
-        </w:rPr>
-        <w:t>…</w:t>
-      </w:r>
+        <w:t>) for any questions. Please ask if going to do an analysis on a polyploid…</w:t>
+      </w:r>
+    </w:p>
+    <w:p>
+      <w:pPr>
+        <w:pStyle w:val="ListParagraph"/>
+        <w:numPr>
+          <w:ilvl w:val="0"/>
+          <w:numId w:val="1"/>
+        </w:numPr>
+        <w:rPr>
+          <w:sz w:val="28"/>
+          <w:szCs w:val="28"/>
+        </w:rPr>
+      </w:pPr>
+      <w:r>
+        <w:rPr>
+          <w:sz w:val="28"/>
+          <w:szCs w:val="28"/>
+        </w:rPr>
+        <w:t>NOTE: Please install python modules numpy, pandas, pybedtools, pyfaidx and install a C compiler, fortrann 77 compiler, and BedTools for full functionality.</w:t>
+      </w:r>
+      <w:bookmarkStart w:id="0" w:name="_GoBack"/>
+      <w:bookmarkEnd w:id="0"/>
     </w:p>
     <w:p>
       <w:pPr>

</xml_diff>